<commit_message>
Mengerjakan tugas ddap 3
</commit_message>
<xml_diff>
--- a/Tugas DDAP 3.docx
+++ b/Tugas DDAP 3.docx
@@ -50,24 +50,60 @@
     <w:p>
       <w:pPr>
         <w:pStyle w:val="Normal"/>
-        <w:rPr/>
-      </w:pPr>
-      <w:r>
-        <w:rPr/>
-        <w:t>Pertemuan 3 membahas Image, Color, dan Tipografi.</w:t>
-        <w:br/>
-        <w:t xml:space="preserve">Hanya saja, tipografi belum dibahas dalam pertemuan 3. </w:t>
-        <w:br/>
-        <w:t>Tipografi akan dibahas pada pertemuan 4.</w:t>
-      </w:r>
-    </w:p>
-    <w:p>
-      <w:pPr>
-        <w:pStyle w:val="Normal"/>
+        <w:jc w:val="center"/>
+        <w:rPr>
+          <w:b/>
+          <w:b/>
+          <w:bCs/>
+          <w:sz w:val="24"/>
+          <w:szCs w:val="24"/>
+        </w:rPr>
+      </w:pPr>
+      <w:r>
+        <w:rPr>
+          <w:b/>
+          <w:bCs/>
+          <w:sz w:val="24"/>
+          <w:szCs w:val="24"/>
+        </w:rPr>
+        <w:t xml:space="preserve">Tugas Pertemuan </w:t>
+      </w:r>
+      <w:r>
+        <w:rPr>
+          <w:b/>
+          <w:bCs/>
+          <w:sz w:val="24"/>
+          <w:szCs w:val="24"/>
+        </w:rPr>
+        <w:t>3</w:t>
+      </w:r>
+      <w:r>
+        <w:rPr>
+          <w:b/>
+          <w:bCs/>
+          <w:sz w:val="24"/>
+          <w:szCs w:val="24"/>
+        </w:rPr>
+        <w:t xml:space="preserve"> - DDAP - Kelas B</w:t>
+      </w:r>
+    </w:p>
+    <w:p>
+      <w:pPr>
+        <w:pStyle w:val="Normal"/>
+        <w:widowControl/>
         <w:numPr>
           <w:ilvl w:val="0"/>
           <w:numId w:val="1"/>
         </w:numPr>
+        <w:tabs>
+          <w:tab w:val="clear" w:pos="720"/>
+          <w:tab w:val="left" w:pos="88" w:leader="none"/>
+        </w:tabs>
+        <w:suppressAutoHyphens w:val="true"/>
+        <w:bidi w:val="0"/>
+        <w:spacing w:lineRule="auto" w:line="259" w:before="0" w:after="160"/>
+        <w:ind w:left="360" w:right="0" w:hanging="360"/>
+        <w:jc w:val="left"/>
         <w:rPr/>
       </w:pPr>
       <w:r>
@@ -78,10 +114,20 @@
     <w:p>
       <w:pPr>
         <w:pStyle w:val="Normal"/>
+        <w:widowControl/>
         <w:numPr>
           <w:ilvl w:val="0"/>
           <w:numId w:val="1"/>
         </w:numPr>
+        <w:tabs>
+          <w:tab w:val="clear" w:pos="720"/>
+          <w:tab w:val="left" w:pos="88" w:leader="none"/>
+        </w:tabs>
+        <w:suppressAutoHyphens w:val="true"/>
+        <w:bidi w:val="0"/>
+        <w:spacing w:lineRule="auto" w:line="259" w:before="0" w:after="160"/>
+        <w:ind w:left="360" w:right="0" w:hanging="360"/>
+        <w:jc w:val="left"/>
         <w:rPr/>
       </w:pPr>
       <w:r>
@@ -96,19 +142,248 @@
       </w:pPr>
       <w:r>
         <w:rPr/>
-        <w:t>Selamat mengerjakan.</w:t>
-        <w:br/>
-        <w:t>Terima kasih.</w:t>
-      </w:r>
-    </w:p>
-    <w:p>
-      <w:pPr>
-        <w:pStyle w:val="Normal"/>
-        <w:rPr/>
-      </w:pPr>
-      <w:r>
-        <w:rPr/>
-        <w:t>Jawab</w:t>
+        <w:t xml:space="preserve">Jawab : </w:t>
+      </w:r>
+    </w:p>
+    <w:p>
+      <w:pPr>
+        <w:pStyle w:val="Normal"/>
+        <w:widowControl/>
+        <w:numPr>
+          <w:ilvl w:val="0"/>
+          <w:numId w:val="2"/>
+        </w:numPr>
+        <w:suppressAutoHyphens w:val="true"/>
+        <w:bidi w:val="0"/>
+        <w:spacing w:lineRule="auto" w:line="259" w:before="0" w:after="160"/>
+        <w:ind w:left="360" w:right="0" w:hanging="360"/>
+        <w:jc w:val="left"/>
+        <w:rPr/>
+      </w:pPr>
+      <w:r>
+        <w:rPr/>
+        <w:t>Prinsip Penggunaan tipografi</w:t>
+        <w:tab/>
+      </w:r>
+    </w:p>
+    <w:p>
+      <w:pPr>
+        <w:pStyle w:val="Normal"/>
+        <w:widowControl/>
+        <w:numPr>
+          <w:ilvl w:val="0"/>
+          <w:numId w:val="0"/>
+        </w:numPr>
+        <w:suppressAutoHyphens w:val="true"/>
+        <w:bidi w:val="0"/>
+        <w:spacing w:lineRule="auto" w:line="259" w:before="0" w:after="160"/>
+        <w:ind w:left="720" w:right="0" w:hanging="0"/>
+        <w:jc w:val="left"/>
+        <w:rPr/>
+      </w:pPr>
+      <w:r>
+        <w:rPr/>
+        <w:t xml:space="preserve">Prinsip utama typografi adalah membuat teks menjadi berguna dan mudah digunakan. Maksudnya, Typografi adalah tentang kemudahan memabaca teks </w:t>
+      </w:r>
+      <w:r>
+        <w:rPr>
+          <w:b/>
+          <w:bCs/>
+        </w:rPr>
+        <w:t>(readability</w:t>
+      </w:r>
+      <w:r>
+        <w:rPr/>
+        <w:t xml:space="preserve">)  dan kemudahan mengenali setiap huruf dan kata </w:t>
+      </w:r>
+      <w:r>
+        <w:rPr>
+          <w:b/>
+          <w:bCs/>
+        </w:rPr>
+        <w:t>(legibility)</w:t>
+      </w:r>
+    </w:p>
+    <w:p>
+      <w:pPr>
+        <w:pStyle w:val="Normal"/>
+        <w:widowControl/>
+        <w:numPr>
+          <w:ilvl w:val="0"/>
+          <w:numId w:val="0"/>
+        </w:numPr>
+        <w:suppressAutoHyphens w:val="true"/>
+        <w:bidi w:val="0"/>
+        <w:spacing w:lineRule="auto" w:line="259" w:before="0" w:after="160"/>
+        <w:ind w:left="720" w:right="0" w:hanging="0"/>
+        <w:jc w:val="left"/>
+        <w:rPr/>
+      </w:pPr>
+      <w:r>
+        <w:rPr/>
+        <w:t xml:space="preserve">Makna umumnya, </w:t>
+      </w:r>
+      <w:r>
+        <w:rPr>
+          <w:b/>
+          <w:bCs/>
+        </w:rPr>
+        <w:t xml:space="preserve">readability </w:t>
+      </w:r>
+      <w:r>
+        <w:rPr/>
+        <w:t xml:space="preserve">adalah tingkat kemudahan keterbacaaan sekumpulan huruf: kata, kalimat, paragraf. Intinya, Bagaimana pembaca dengan mudah membaca kata tersebut dan memahami maknanya. Sedangkan, </w:t>
+      </w:r>
+      <w:r>
+        <w:rPr>
+          <w:b/>
+          <w:bCs/>
+        </w:rPr>
+        <w:t>l</w:t>
+      </w:r>
+      <w:r>
+        <w:rPr>
+          <w:b/>
+          <w:bCs/>
+        </w:rPr>
+        <w:t>egibility</w:t>
+      </w:r>
+      <w:r>
+        <w:rPr/>
+        <w:t xml:space="preserve"> adalah tingkat kemudahan sebuah karakter/huruf diidentifikasi dan dibedakan.Intinya,bagaimana pembaca bisa melihat huruf dengan baik</w:t>
+      </w:r>
+    </w:p>
+    <w:p>
+      <w:pPr>
+        <w:pStyle w:val="Normal"/>
+        <w:widowControl/>
+        <w:numPr>
+          <w:ilvl w:val="0"/>
+          <w:numId w:val="0"/>
+        </w:numPr>
+        <w:suppressAutoHyphens w:val="true"/>
+        <w:bidi w:val="0"/>
+        <w:spacing w:lineRule="auto" w:line="259" w:before="0" w:after="160"/>
+        <w:ind w:left="720" w:right="0" w:hanging="0"/>
+        <w:jc w:val="left"/>
+        <w:rPr/>
+      </w:pPr>
+      <w:r>
+        <w:rPr/>
+        <w:t>Fungsi dari typografi ialah menghidupkan teks dalam sebuah tulisan, membuat teks menjadi menarikdan tyipografi diciptakan untuk memaksimalkan penampilan konten, dan masih banyak lagi.</w:t>
+      </w:r>
+    </w:p>
+    <w:p>
+      <w:pPr>
+        <w:pStyle w:val="Normal"/>
+        <w:widowControl/>
+        <w:numPr>
+          <w:ilvl w:val="0"/>
+          <w:numId w:val="2"/>
+        </w:numPr>
+        <w:suppressAutoHyphens w:val="true"/>
+        <w:bidi w:val="0"/>
+        <w:spacing w:lineRule="auto" w:line="259" w:before="0" w:after="160"/>
+        <w:ind w:left="360" w:right="0" w:hanging="360"/>
+        <w:jc w:val="left"/>
+        <w:rPr/>
+      </w:pPr>
+      <w:r>
+        <w:rPr/>
+        <w:t>Website 1 : Tokopedia</w:t>
+      </w:r>
+    </w:p>
+    <w:p>
+      <w:pPr>
+        <w:pStyle w:val="Normal"/>
+        <w:widowControl/>
+        <w:numPr>
+          <w:ilvl w:val="0"/>
+          <w:numId w:val="0"/>
+        </w:numPr>
+        <w:suppressAutoHyphens w:val="true"/>
+        <w:bidi w:val="0"/>
+        <w:spacing w:lineRule="auto" w:line="259" w:before="0" w:after="160"/>
+        <w:ind w:left="720" w:right="0" w:hanging="0"/>
+        <w:jc w:val="left"/>
+        <w:rPr/>
+      </w:pPr>
+      <w:r>
+        <w:rPr/>
+        <w:t>Website 2 : Kompas.com</w:t>
+      </w:r>
+    </w:p>
+    <w:p>
+      <w:pPr>
+        <w:pStyle w:val="Normal"/>
+        <w:rPr/>
+      </w:pPr>
+      <w:r>
+        <w:rPr/>
+      </w:r>
+    </w:p>
+    <w:p>
+      <w:pPr>
+        <w:pStyle w:val="Normal"/>
+        <w:rPr/>
+      </w:pPr>
+      <w:r>
+        <w:rPr/>
+      </w:r>
+    </w:p>
+    <w:p>
+      <w:pPr>
+        <w:pStyle w:val="Normal"/>
+        <w:rPr/>
+      </w:pPr>
+      <w:r>
+        <w:rPr/>
+      </w:r>
+    </w:p>
+    <w:p>
+      <w:pPr>
+        <w:pStyle w:val="Normal"/>
+        <w:rPr/>
+      </w:pPr>
+      <w:r>
+        <w:rPr/>
+        <w:t>sumber:</w:t>
+      </w:r>
+      <w:r>
+        <w:fldChar w:fldCharType="begin"/>
+      </w:r>
+      <w:r>
+        <w:rPr>
+          <w:rStyle w:val="InternetLink"/>
+        </w:rPr>
+        <w:instrText> HYPERLINK "http://dev.bertzzie.com/knowledge/desain-web-dasar/Tipografi.html" \l "prinsip-utama-tipografi"</w:instrText>
+      </w:r>
+      <w:r>
+        <w:rPr>
+          <w:rStyle w:val="InternetLink"/>
+        </w:rPr>
+        <w:fldChar w:fldCharType="separate"/>
+      </w:r>
+      <w:r>
+        <w:rPr>
+          <w:rStyle w:val="InternetLink"/>
+        </w:rPr>
+        <w:t>http://dev.bertzzie.com/knowledge/desain-web-dasar/Tipografi.html#prinsip-utama-tipografi</w:t>
+      </w:r>
+      <w:r>
+        <w:rPr>
+          <w:rStyle w:val="InternetLink"/>
+        </w:rPr>
+        <w:fldChar w:fldCharType="end"/>
+      </w:r>
+    </w:p>
+    <w:p>
+      <w:pPr>
+        <w:pStyle w:val="Normal"/>
+        <w:rPr/>
+      </w:pPr>
+      <w:r>
+        <w:rPr/>
       </w:r>
     </w:p>
     <w:p>
@@ -179,10 +454,7 @@
         </w:rPr>
       </w:pPr>
       <w:r>
-        <w:rPr>
-          <w:b w:val="false"/>
-          <w:bCs w:val="false"/>
-        </w:rPr>
+        <w:rPr/>
       </w:r>
     </w:p>
     <w:sectPr>
@@ -313,6 +585,125 @@
   <w:abstractNum w:abstractNumId="2">
     <w:lvl w:ilvl="0">
       <w:start w:val="1"/>
+      <w:numFmt w:val="decimal"/>
+      <w:lvlText w:val="%1."/>
+      <w:lvlJc w:val="left"/>
+      <w:pPr>
+        <w:tabs>
+          <w:tab w:val="num" w:pos="720"/>
+        </w:tabs>
+        <w:ind w:left="720" w:hanging="360"/>
+      </w:pPr>
+      <w:rPr/>
+    </w:lvl>
+    <w:lvl w:ilvl="1">
+      <w:start w:val="1"/>
+      <w:numFmt w:val="decimal"/>
+      <w:lvlText w:val="%2."/>
+      <w:lvlJc w:val="left"/>
+      <w:pPr>
+        <w:tabs>
+          <w:tab w:val="num" w:pos="1080"/>
+        </w:tabs>
+        <w:ind w:left="1080" w:hanging="360"/>
+      </w:pPr>
+      <w:rPr/>
+    </w:lvl>
+    <w:lvl w:ilvl="2">
+      <w:start w:val="1"/>
+      <w:numFmt w:val="decimal"/>
+      <w:lvlText w:val="%3."/>
+      <w:lvlJc w:val="left"/>
+      <w:pPr>
+        <w:tabs>
+          <w:tab w:val="num" w:pos="1440"/>
+        </w:tabs>
+        <w:ind w:left="1440" w:hanging="360"/>
+      </w:pPr>
+      <w:rPr/>
+    </w:lvl>
+    <w:lvl w:ilvl="3">
+      <w:start w:val="1"/>
+      <w:numFmt w:val="decimal"/>
+      <w:lvlText w:val="%4."/>
+      <w:lvlJc w:val="left"/>
+      <w:pPr>
+        <w:tabs>
+          <w:tab w:val="num" w:pos="1800"/>
+        </w:tabs>
+        <w:ind w:left="1800" w:hanging="360"/>
+      </w:pPr>
+      <w:rPr/>
+    </w:lvl>
+    <w:lvl w:ilvl="4">
+      <w:start w:val="1"/>
+      <w:numFmt w:val="decimal"/>
+      <w:lvlText w:val="%5."/>
+      <w:lvlJc w:val="left"/>
+      <w:pPr>
+        <w:tabs>
+          <w:tab w:val="num" w:pos="2160"/>
+        </w:tabs>
+        <w:ind w:left="2160" w:hanging="360"/>
+      </w:pPr>
+      <w:rPr/>
+    </w:lvl>
+    <w:lvl w:ilvl="5">
+      <w:start w:val="1"/>
+      <w:numFmt w:val="decimal"/>
+      <w:lvlText w:val="%6."/>
+      <w:lvlJc w:val="left"/>
+      <w:pPr>
+        <w:tabs>
+          <w:tab w:val="num" w:pos="2520"/>
+        </w:tabs>
+        <w:ind w:left="2520" w:hanging="360"/>
+      </w:pPr>
+      <w:rPr/>
+    </w:lvl>
+    <w:lvl w:ilvl="6">
+      <w:start w:val="1"/>
+      <w:numFmt w:val="decimal"/>
+      <w:lvlText w:val="%7."/>
+      <w:lvlJc w:val="left"/>
+      <w:pPr>
+        <w:tabs>
+          <w:tab w:val="num" w:pos="2880"/>
+        </w:tabs>
+        <w:ind w:left="2880" w:hanging="360"/>
+      </w:pPr>
+      <w:rPr/>
+    </w:lvl>
+    <w:lvl w:ilvl="7">
+      <w:start w:val="1"/>
+      <w:numFmt w:val="decimal"/>
+      <w:lvlText w:val="%8."/>
+      <w:lvlJc w:val="left"/>
+      <w:pPr>
+        <w:tabs>
+          <w:tab w:val="num" w:pos="3240"/>
+        </w:tabs>
+        <w:ind w:left="3240" w:hanging="360"/>
+      </w:pPr>
+      <w:rPr/>
+    </w:lvl>
+    <w:lvl w:ilvl="8">
+      <w:start w:val="1"/>
+      <w:numFmt w:val="decimal"/>
+      <w:lvlText w:val="%9."/>
+      <w:lvlJc w:val="left"/>
+      <w:pPr>
+        <w:tabs>
+          <w:tab w:val="num" w:pos="3600"/>
+        </w:tabs>
+        <w:ind w:left="3600" w:hanging="360"/>
+      </w:pPr>
+      <w:rPr/>
+    </w:lvl>
+  </w:abstractNum>
+  <w:abstractNum w:abstractNumId="3">
+    <w:lvl w:ilvl="0">
+      <w:start w:val="1"/>
       <w:numFmt w:val="none"/>
       <w:suff w:val="nothing"/>
       <w:lvlText w:val=""/>
@@ -339,6 +730,7 @@
     </w:lvl>
     <w:lvl w:ilvl="2">
       <w:start w:val="1"/>
+      <w:pStyle w:val="Heading3"/>
       <w:numFmt w:val="none"/>
       <w:suff w:val="nothing"/>
       <w:lvlText w:val=""/>
@@ -434,6 +826,9 @@
   </w:num>
   <w:num w:numId="2">
     <w:abstractNumId w:val="2"/>
+  </w:num>
+  <w:num w:numId="3">
+    <w:abstractNumId w:val="3"/>
   </w:num>
 </w:numbering>
 </file>
@@ -444,7 +839,6 @@
     <w:rPrDefault>
       <w:rPr>
         <w:rFonts w:ascii="Calibri" w:hAnsi="Calibri" w:eastAsia="Calibri" w:cs="" w:asciiTheme="minorHAnsi" w:cstheme="minorBidi" w:eastAsiaTheme="minorHAnsi" w:hAnsiTheme="minorHAnsi"/>
-        <w:sz w:val="22"/>
         <w:szCs w:val="22"/>
         <w:lang w:val="en-US" w:eastAsia="en-US" w:bidi="ar-SA"/>
       </w:rPr>
@@ -833,6 +1227,7 @@
     <w:qFormat/>
     <w:pPr>
       <w:widowControl/>
+      <w:suppressAutoHyphens w:val="true"/>
       <w:bidi w:val="0"/>
       <w:spacing w:lineRule="auto" w:line="259" w:before="0" w:after="160"/>
       <w:jc w:val="left"/>
@@ -846,6 +1241,23 @@
       <w:lang w:val="en-US" w:eastAsia="en-US" w:bidi="ar-SA"/>
     </w:rPr>
   </w:style>
+  <w:style w:type="paragraph" w:styleId="Heading3">
+    <w:name w:val="Heading 3"/>
+    <w:basedOn w:val="Heading"/>
+    <w:next w:val="TextBody"/>
+    <w:qFormat/>
+    <w:pPr>
+      <w:spacing w:before="140" w:after="120"/>
+      <w:outlineLvl w:val="2"/>
+    </w:pPr>
+    <w:rPr>
+      <w:rFonts w:ascii="Liberation Serif" w:hAnsi="Liberation Serif" w:eastAsia="DejaVu Sans" w:cs="DejaVu Sans"/>
+      <w:b/>
+      <w:bCs/>
+      <w:sz w:val="28"/>
+      <w:szCs w:val="28"/>
+    </w:rPr>
+  </w:style>
   <w:style w:type="character" w:styleId="DefaultParagraphFont" w:default="1">
     <w:name w:val="Default Paragraph Font"/>
     <w:uiPriority w:val="1"/>
@@ -853,6 +1265,35 @@
     <w:unhideWhenUsed/>
     <w:qFormat/>
     <w:rPr/>
+  </w:style>
+  <w:style w:type="character" w:styleId="NumberingSymbols">
+    <w:name w:val="Numbering Symbols"/>
+    <w:qFormat/>
+    <w:rPr/>
+  </w:style>
+  <w:style w:type="character" w:styleId="InternetLink">
+    <w:name w:val="Hyperlink"/>
+    <w:rPr>
+      <w:color w:val="000080"/>
+      <w:u w:val="single"/>
+      <w:lang w:val="zxx" w:eastAsia="zxx" w:bidi="zxx"/>
+    </w:rPr>
+  </w:style>
+  <w:style w:type="character" w:styleId="Emphasis">
+    <w:name w:val="Emphasis"/>
+    <w:qFormat/>
+    <w:rPr>
+      <w:i/>
+      <w:iCs/>
+    </w:rPr>
+  </w:style>
+  <w:style w:type="character" w:styleId="StrongEmphasis">
+    <w:name w:val="Strong Emphasis"/>
+    <w:qFormat/>
+    <w:rPr>
+      <w:b/>
+      <w:bCs/>
+    </w:rPr>
   </w:style>
   <w:style w:type="paragraph" w:styleId="Heading">
     <w:name w:val="Heading"/>
@@ -922,6 +1363,16 @@
       <w:spacing w:before="0" w:after="160"/>
       <w:ind w:left="720" w:hanging="0"/>
       <w:contextualSpacing/>
+    </w:pPr>
+    <w:rPr/>
+  </w:style>
+  <w:style w:type="paragraph" w:styleId="Quotations">
+    <w:name w:val="Quotations"/>
+    <w:basedOn w:val="Normal"/>
+    <w:qFormat/>
+    <w:pPr>
+      <w:spacing w:before="0" w:after="283"/>
+      <w:ind w:left="567" w:right="567" w:hanging="0"/>
     </w:pPr>
     <w:rPr/>
   </w:style>

</xml_diff>